<commit_message>
Solicitud de pago 3
</commit_message>
<xml_diff>
--- a/Olympo 2024-2025/Tercer Pago/editable/INFORME DE CUMPLIMIENTO Y SOLICITUD DE PAGO 3.docx
+++ b/Olympo 2024-2025/Tercer Pago/editable/INFORME DE CUMPLIMIENTO Y SOLICITUD DE PAGO 3.docx
@@ -59,19 +59,17 @@
           <w:bCs/>
           <w:sz w:val="24"/>
           <w:szCs w:val="24"/>
-          <w:highlight w:val="yellow"/>
-          <w:lang w:val="es-EC"/>
-        </w:rPr>
-        <w:t>116</w:t>
-      </w:r>
-      <w:r>
-        <w:rPr>
-          <w:rFonts w:ascii="Century Gothic" w:hAnsi="Century Gothic"/>
-          <w:b/>
-          <w:bCs/>
-          <w:sz w:val="24"/>
-          <w:szCs w:val="24"/>
-          <w:highlight w:val="yellow"/>
+          <w:lang w:val="es-EC"/>
+        </w:rPr>
+        <w:t>303</w:t>
+      </w:r>
+      <w:r>
+        <w:rPr>
+          <w:rFonts w:ascii="Century Gothic" w:hAnsi="Century Gothic"/>
+          <w:b/>
+          <w:bCs/>
+          <w:sz w:val="24"/>
+          <w:szCs w:val="24"/>
           <w:lang w:val="es-EC"/>
         </w:rPr>
         <w:t xml:space="preserve"> GADPE-HAP-GTIC-202</w:t>
@@ -83,7 +81,6 @@
           <w:bCs/>
           <w:sz w:val="24"/>
           <w:szCs w:val="24"/>
-          <w:highlight w:val="yellow"/>
           <w:lang w:val="es-EC"/>
         </w:rPr>
         <w:t>5</w:t>
@@ -119,7 +116,6 @@
           <w:bCs/>
           <w:sz w:val="24"/>
           <w:szCs w:val="24"/>
-          <w:highlight w:val="yellow"/>
           <w:lang w:val="es-EC"/>
         </w:rPr>
         <w:t>2</w:t>
@@ -131,19 +127,17 @@
           <w:bCs/>
           <w:sz w:val="24"/>
           <w:szCs w:val="24"/>
-          <w:highlight w:val="yellow"/>
-          <w:lang w:val="es-EC"/>
-        </w:rPr>
-        <w:t>1</w:t>
-      </w:r>
-      <w:r>
-        <w:rPr>
-          <w:rFonts w:ascii="Century Gothic" w:hAnsi="Century Gothic"/>
-          <w:b/>
-          <w:bCs/>
-          <w:sz w:val="24"/>
-          <w:szCs w:val="24"/>
-          <w:highlight w:val="yellow"/>
+          <w:lang w:val="es-EC"/>
+        </w:rPr>
+        <w:t>0</w:t>
+      </w:r>
+      <w:r>
+        <w:rPr>
+          <w:rFonts w:ascii="Century Gothic" w:hAnsi="Century Gothic"/>
+          <w:b/>
+          <w:bCs/>
+          <w:sz w:val="24"/>
+          <w:szCs w:val="24"/>
           <w:lang w:val="es-EC"/>
         </w:rPr>
         <w:t xml:space="preserve"> de </w:t>
@@ -155,7 +149,6 @@
           <w:bCs/>
           <w:sz w:val="24"/>
           <w:szCs w:val="24"/>
-          <w:highlight w:val="yellow"/>
           <w:lang w:val="es-EC"/>
         </w:rPr>
         <w:t>junio</w:t>
@@ -167,7 +160,6 @@
           <w:bCs/>
           <w:sz w:val="24"/>
           <w:szCs w:val="24"/>
-          <w:highlight w:val="yellow"/>
           <w:lang w:val="es-EC"/>
         </w:rPr>
         <w:t xml:space="preserve"> de 202</w:t>
@@ -179,7 +171,6 @@
           <w:bCs/>
           <w:sz w:val="24"/>
           <w:szCs w:val="24"/>
-          <w:highlight w:val="yellow"/>
           <w:lang w:val="es-EC"/>
         </w:rPr>
         <w:t>5</w:t>
@@ -500,20 +491,18 @@
           <w:rFonts w:ascii="Century Gothic" w:eastAsia="Times New Roman" w:hAnsi="Century Gothic" w:cs="Times New Roman"/>
           <w:sz w:val="24"/>
           <w:szCs w:val="24"/>
-          <w:highlight w:val="yellow"/>
-          <w:lang w:val="es-EC"/>
-        </w:rPr>
-        <w:t>FC 001-100-000003</w:t>
-      </w:r>
-      <w:r>
-        <w:rPr>
-          <w:rFonts w:ascii="Century Gothic" w:eastAsia="Times New Roman" w:hAnsi="Century Gothic" w:cs="Times New Roman"/>
-          <w:sz w:val="24"/>
-          <w:szCs w:val="24"/>
-          <w:highlight w:val="yellow"/>
-          <w:lang w:val="es-EC"/>
-        </w:rPr>
-        <w:t>445</w:t>
+          <w:lang w:val="es-EC"/>
+        </w:rPr>
+        <w:t>FC 001-100-00000</w:t>
+      </w:r>
+      <w:r>
+        <w:rPr>
+          <w:rFonts w:ascii="Century Gothic" w:eastAsia="Times New Roman" w:hAnsi="Century Gothic" w:cs="Times New Roman"/>
+          <w:sz w:val="24"/>
+          <w:szCs w:val="24"/>
+          <w:lang w:val="es-EC"/>
+        </w:rPr>
+        <w:t>3501</w:t>
       </w:r>
       <w:r>
         <w:rPr>

</xml_diff>